<commit_message>
added a few paragraphs to summary
</commit_message>
<xml_diff>
--- a/440g3_TestingSummary.docx
+++ b/440g3_TestingSummary.docx
@@ -9,8 +9,6 @@
           <w:sz w:val="24"/>
         </w:rPr>
       </w:pPr>
-      <w:bookmarkStart w:id="0" w:name="_GoBack"/>
-      <w:bookmarkEnd w:id="0"/>
       <w:r>
         <w:rPr>
           <w:rFonts w:ascii="Times New Roman" w:hAnsi="Times New Roman"/>
@@ -70,8 +68,135 @@
           <w:sz w:val="24"/>
         </w:rPr>
         <w:tab/>
-        <w:t xml:space="preserve">When running acceptance tests, we played the game from the perspective of the user and with a checklist of the functional and interface requirements, we reported what was satisfies and what was not. Most requirements were not achieved. However, the main requirements that made the game playable were accomplished. We were also able to provide a nice user interface for the game. Acceptance tests were done with the black box method. </w:t>
-      </w:r>
+        <w:t>When running acceptance tests, we played the game from the perspective of the user and with a checklist of the functional and interface requirements, we reported what was satisfie</w:t>
+      </w:r>
+      <w:r>
+        <w:rPr>
+          <w:rFonts w:ascii="Times New Roman" w:hAnsi="Times New Roman"/>
+          <w:sz w:val="24"/>
+        </w:rPr>
+        <w:t>d</w:t>
+      </w:r>
+      <w:r>
+        <w:rPr>
+          <w:rFonts w:ascii="Times New Roman" w:hAnsi="Times New Roman"/>
+          <w:sz w:val="24"/>
+        </w:rPr>
+        <w:t xml:space="preserve"> and what was not. Most requirements were not achieved. However, the main requirements that made the game playable were accomplished. We were also able to provide a nice user interface for the game. Acceptance tests were done with the black box method. </w:t>
+      </w:r>
+    </w:p>
+    <w:p>
+      <w:pPr>
+        <w:rPr>
+          <w:rFonts w:ascii="Times New Roman" w:hAnsi="Times New Roman"/>
+          <w:sz w:val="24"/>
+        </w:rPr>
+      </w:pPr>
+      <w:r>
+        <w:rPr>
+          <w:rFonts w:ascii="Times New Roman" w:hAnsi="Times New Roman"/>
+          <w:sz w:val="24"/>
+        </w:rPr>
+        <w:tab/>
+        <w:t xml:space="preserve">Overall, each section of code that we inspected help up very well. Every function had correct and consistent naming conventions and was formatted appropriately. IF-ELSE statements and WHILE loops were always nested properly and correctly exited when a certain criteria was met. All of the functions work properly and repeatedly over multiple inputs and game settings. </w:t>
+      </w:r>
+    </w:p>
+    <w:p>
+      <w:pPr>
+        <w:rPr>
+          <w:rFonts w:ascii="Times New Roman" w:hAnsi="Times New Roman"/>
+          <w:sz w:val="24"/>
+        </w:rPr>
+      </w:pPr>
+      <w:r>
+        <w:rPr>
+          <w:rFonts w:ascii="Times New Roman" w:hAnsi="Times New Roman"/>
+          <w:sz w:val="24"/>
+        </w:rPr>
+        <w:tab/>
+        <w:t>Using the Generic Code Review Checklist as our guide through code inspection, we were able to thoroughly and diligently examine a magnitude of possible issues with the code. The checklist contained some statements or questions that did not pertain to all the pieces of code we inspected. In the case of an inapplicable statement or question, we simply gave it a check as it technically ‘passed’ those specific criteria.</w:t>
+      </w:r>
+    </w:p>
+    <w:p>
+      <w:pPr>
+        <w:rPr>
+          <w:rFonts w:ascii="Times New Roman" w:hAnsi="Times New Roman"/>
+          <w:sz w:val="24"/>
+        </w:rPr>
+      </w:pPr>
+      <w:r>
+        <w:rPr>
+          <w:rFonts w:ascii="Times New Roman" w:hAnsi="Times New Roman"/>
+          <w:sz w:val="24"/>
+        </w:rPr>
+        <w:tab/>
+        <w:t xml:space="preserve">One reoccurring problem that was prevalent in all the code segments we inspected was that it was inadequately documented and commented. In some cases, there </w:t>
+      </w:r>
+      <w:r>
+        <w:rPr>
+          <w:rFonts w:ascii="Times New Roman" w:hAnsi="Times New Roman"/>
+          <w:sz w:val="24"/>
+        </w:rPr>
+        <w:t xml:space="preserve">were </w:t>
+      </w:r>
+      <w:r>
+        <w:rPr>
+          <w:rFonts w:ascii="Times New Roman" w:hAnsi="Times New Roman"/>
+          <w:sz w:val="24"/>
+        </w:rPr>
+        <w:t xml:space="preserve">little </w:t>
+      </w:r>
+      <w:r>
+        <w:rPr>
+          <w:rFonts w:ascii="Times New Roman" w:hAnsi="Times New Roman"/>
+          <w:sz w:val="24"/>
+        </w:rPr>
+        <w:t>lines</w:t>
+      </w:r>
+      <w:r>
+        <w:rPr>
+          <w:rFonts w:ascii="Times New Roman" w:hAnsi="Times New Roman"/>
+          <w:sz w:val="24"/>
+        </w:rPr>
+        <w:t xml:space="preserve"> of comments </w:t>
+      </w:r>
+      <w:r>
+        <w:rPr>
+          <w:rFonts w:ascii="Times New Roman" w:hAnsi="Times New Roman"/>
+          <w:sz w:val="24"/>
+        </w:rPr>
+        <w:t>listed</w:t>
+      </w:r>
+      <w:r>
+        <w:rPr>
+          <w:rFonts w:ascii="Times New Roman" w:hAnsi="Times New Roman"/>
+          <w:sz w:val="24"/>
+        </w:rPr>
+        <w:t xml:space="preserve"> before each function or method that briefly explained what the function did. This </w:t>
+      </w:r>
+      <w:r>
+        <w:rPr>
+          <w:rFonts w:ascii="Times New Roman" w:hAnsi="Times New Roman"/>
+          <w:sz w:val="24"/>
+        </w:rPr>
+        <w:t>was only</w:t>
+      </w:r>
+      <w:r>
+        <w:rPr>
+          <w:rFonts w:ascii="Times New Roman" w:hAnsi="Times New Roman"/>
+          <w:sz w:val="24"/>
+        </w:rPr>
+        <w:t xml:space="preserve"> helpful to the creator of the method. The comments were often too vague and it would provide little insight to another party viewing the code for the first time.</w:t>
+      </w:r>
+      <w:r>
+        <w:rPr>
+          <w:rFonts w:ascii="Times New Roman" w:hAnsi="Times New Roman"/>
+          <w:sz w:val="24"/>
+        </w:rPr>
+        <w:t xml:space="preserve"> </w:t>
+      </w:r>
+      <w:bookmarkStart w:id="0" w:name="_GoBack"/>
+      <w:bookmarkEnd w:id="0"/>
     </w:p>
     <w:sectPr>
       <w:headerReference w:type="default" r:id="rId7"/>
@@ -196,7 +321,67 @@
         <w:sz w:val="28"/>
         <w:szCs w:val="28"/>
       </w:rPr>
-      <w:t>Group 3 - Justo Diaz Esquivel, Nooshin Mojab, Salvador Ariza, Evan Currier</w:t>
+      <w:t xml:space="preserve">Group 3 - Justo Diaz Esquivel, </w:t>
+    </w:r>
+    <w:proofErr w:type="spellStart"/>
+    <w:r>
+      <w:rPr>
+        <w:rFonts w:ascii="Arial" w:hAnsi="Arial" w:cs="Arial"/>
+        <w:b/>
+        <w:sz w:val="28"/>
+        <w:szCs w:val="28"/>
+      </w:rPr>
+      <w:t>Nooshin</w:t>
+    </w:r>
+    <w:proofErr w:type="spellEnd"/>
+    <w:r>
+      <w:rPr>
+        <w:rFonts w:ascii="Arial" w:hAnsi="Arial" w:cs="Arial"/>
+        <w:b/>
+        <w:sz w:val="28"/>
+        <w:szCs w:val="28"/>
+      </w:rPr>
+      <w:t xml:space="preserve"> </w:t>
+    </w:r>
+    <w:proofErr w:type="spellStart"/>
+    <w:r>
+      <w:rPr>
+        <w:rFonts w:ascii="Arial" w:hAnsi="Arial" w:cs="Arial"/>
+        <w:b/>
+        <w:sz w:val="28"/>
+        <w:szCs w:val="28"/>
+      </w:rPr>
+      <w:t>Mojab</w:t>
+    </w:r>
+    <w:proofErr w:type="spellEnd"/>
+    <w:r>
+      <w:rPr>
+        <w:rFonts w:ascii="Arial" w:hAnsi="Arial" w:cs="Arial"/>
+        <w:b/>
+        <w:sz w:val="28"/>
+        <w:szCs w:val="28"/>
+      </w:rPr>
+      <w:t xml:space="preserve">, Salvador </w:t>
+    </w:r>
+    <w:proofErr w:type="spellStart"/>
+    <w:r>
+      <w:rPr>
+        <w:rFonts w:ascii="Arial" w:hAnsi="Arial" w:cs="Arial"/>
+        <w:b/>
+        <w:sz w:val="28"/>
+        <w:szCs w:val="28"/>
+      </w:rPr>
+      <w:t>Ariza</w:t>
+    </w:r>
+    <w:proofErr w:type="spellEnd"/>
+    <w:r>
+      <w:rPr>
+        <w:rFonts w:ascii="Arial" w:hAnsi="Arial" w:cs="Arial"/>
+        <w:b/>
+        <w:sz w:val="28"/>
+        <w:szCs w:val="28"/>
+      </w:rPr>
+      <w:t>, Evan Currier</w:t>
     </w:r>
   </w:p>
   <w:p/>

</xml_diff>

<commit_message>
changed some part in testing summary
</commit_message>
<xml_diff>
--- a/440g3_TestingSummary.docx
+++ b/440g3_TestingSummary.docx
@@ -1,6 +1,6 @@
 
 <file path=word/document.xml><?xml version="1.0" encoding="utf-8"?>
-<w:document xmlns:wpc="http://schemas.microsoft.com/office/word/2010/wordprocessingCanvas" xmlns:mc="http://schemas.openxmlformats.org/markup-compatibility/2006" xmlns:o="urn:schemas-microsoft-com:office:office" xmlns:r="http://schemas.openxmlformats.org/officeDocument/2006/relationships" xmlns:m="http://schemas.openxmlformats.org/officeDocument/2006/math" xmlns:v="urn:schemas-microsoft-com:vml" xmlns:wp14="http://schemas.microsoft.com/office/word/2010/wordprocessingDrawing" xmlns:wp="http://schemas.openxmlformats.org/drawingml/2006/wordprocessingDrawing" xmlns:w10="urn:schemas-microsoft-com:office:word" xmlns:w="http://schemas.openxmlformats.org/wordprocessingml/2006/main" xmlns:w14="http://schemas.microsoft.com/office/word/2010/wordml" xmlns:wpg="http://schemas.microsoft.com/office/word/2010/wordprocessingGroup" xmlns:wpi="http://schemas.microsoft.com/office/word/2010/wordprocessingInk" xmlns:wne="http://schemas.microsoft.com/office/word/2006/wordml" xmlns:wps="http://schemas.microsoft.com/office/word/2010/wordprocessingShape" mc:Ignorable="w14 wp14">
+<w:document xmlns:ve="http://schemas.openxmlformats.org/markup-compatibility/2006" xmlns:o="urn:schemas-microsoft-com:office:office" xmlns:r="http://schemas.openxmlformats.org/officeDocument/2006/relationships" xmlns:m="http://schemas.openxmlformats.org/officeDocument/2006/math" xmlns:v="urn:schemas-microsoft-com:vml" xmlns:wp="http://schemas.openxmlformats.org/drawingml/2006/wordprocessingDrawing" xmlns:w10="urn:schemas-microsoft-com:office:word" xmlns:w="http://schemas.openxmlformats.org/wordprocessingml/2006/main" xmlns:wne="http://schemas.microsoft.com/office/word/2006/wordml">
   <w:body>
     <w:p>
       <w:pPr>
@@ -25,17 +25,32 @@
     <w:p>
       <w:pPr>
         <w:ind w:firstLine="720"/>
-        <w:rPr>
-          <w:rFonts w:ascii="Times New Roman" w:hAnsi="Times New Roman"/>
-          <w:sz w:val="24"/>
-        </w:rPr>
-      </w:pPr>
-      <w:r>
-        <w:rPr>
-          <w:rFonts w:ascii="Times New Roman" w:hAnsi="Times New Roman"/>
-          <w:sz w:val="24"/>
-        </w:rPr>
-        <w:t>The haunted building game was developed using Visual C# with a graphical user interface.</w:t>
+        <w:jc w:val="lowKashida"/>
+        <w:rPr>
+          <w:rFonts w:ascii="Times New Roman" w:hAnsi="Times New Roman"/>
+          <w:sz w:val="24"/>
+        </w:rPr>
+      </w:pPr>
+      <w:r>
+        <w:rPr>
+          <w:rFonts w:ascii="Times New Roman" w:hAnsi="Times New Roman"/>
+          <w:sz w:val="24"/>
+        </w:rPr>
+        <w:t>The haunted building game was developed using Visual C# with a graphical user interface</w:t>
+      </w:r>
+      <w:r>
+        <w:rPr>
+          <w:rFonts w:ascii="Times New Roman" w:hAnsi="Times New Roman"/>
+          <w:sz w:val="24"/>
+        </w:rPr>
+        <w:t xml:space="preserve"> and SQL Server for its database</w:t>
+      </w:r>
+      <w:r>
+        <w:rPr>
+          <w:rFonts w:ascii="Times New Roman" w:hAnsi="Times New Roman"/>
+          <w:sz w:val="24"/>
+        </w:rPr>
+        <w:t>.</w:t>
       </w:r>
       <w:r>
         <w:rPr>
@@ -49,18 +64,112 @@
           <w:rFonts w:ascii="Times New Roman" w:hAnsi="Times New Roman"/>
           <w:sz w:val="24"/>
         </w:rPr>
-        <w:t xml:space="preserve"> We wanted to test most of the main functionalities that were provided in the final report. Specifically, we tested whether certain features where available or if they behaved as specified. The code was tested by running test suites on several functions in an attempt to determine how stable the program </w:t>
-      </w:r>
-      <w:r>
-        <w:rPr>
-          <w:rFonts w:ascii="Times New Roman" w:hAnsi="Times New Roman"/>
-          <w:sz w:val="24"/>
-        </w:rPr>
-        <w:t>was. We didn’t want the game to crash because the user decided to enter invalid input.</w:t>
-      </w:r>
-    </w:p>
-    <w:p>
-      <w:pPr>
+        <w:t xml:space="preserve"> </w:t>
+      </w:r>
+      <w:r>
+        <w:rPr>
+          <w:rFonts w:ascii="Times New Roman" w:hAnsi="Times New Roman"/>
+          <w:sz w:val="24"/>
+        </w:rPr>
+        <w:t>The main purpose of our game unit testing was</w:t>
+      </w:r>
+      <w:r>
+        <w:rPr>
+          <w:rFonts w:ascii="Times New Roman" w:hAnsi="Times New Roman"/>
+          <w:sz w:val="24"/>
+        </w:rPr>
+        <w:t xml:space="preserve"> to test most of the main functionalities that were provided in the final report. Specifically, </w:t>
+      </w:r>
+      <w:r>
+        <w:rPr>
+          <w:rFonts w:ascii="Times New Roman" w:hAnsi="Times New Roman"/>
+          <w:sz w:val="24"/>
+        </w:rPr>
+        <w:t>testing</w:t>
+      </w:r>
+      <w:r>
+        <w:rPr>
+          <w:rFonts w:ascii="Times New Roman" w:hAnsi="Times New Roman"/>
+          <w:sz w:val="24"/>
+        </w:rPr>
+        <w:t xml:space="preserve"> whether certain features where available or if they behaved as specified</w:t>
+      </w:r>
+      <w:r>
+        <w:rPr>
+          <w:rFonts w:ascii="Times New Roman" w:hAnsi="Times New Roman"/>
+          <w:sz w:val="24"/>
+        </w:rPr>
+        <w:t xml:space="preserve"> and expected</w:t>
+      </w:r>
+      <w:r>
+        <w:rPr>
+          <w:rFonts w:ascii="Times New Roman" w:hAnsi="Times New Roman"/>
+          <w:sz w:val="24"/>
+        </w:rPr>
+        <w:t xml:space="preserve">. </w:t>
+      </w:r>
+    </w:p>
+    <w:p>
+      <w:pPr>
+        <w:ind w:firstLine="720"/>
+        <w:jc w:val="lowKashida"/>
+        <w:rPr>
+          <w:rFonts w:ascii="Times New Roman" w:hAnsi="Times New Roman"/>
+          <w:sz w:val="24"/>
+        </w:rPr>
+      </w:pPr>
+      <w:r>
+        <w:rPr>
+          <w:rFonts w:ascii="Times New Roman" w:hAnsi="Times New Roman"/>
+          <w:sz w:val="24"/>
+        </w:rPr>
+        <w:t xml:space="preserve">The code was tested by running test suites on several functions in an attempt to determine how stable the program </w:t>
+      </w:r>
+      <w:r>
+        <w:rPr>
+          <w:rFonts w:ascii="Times New Roman" w:hAnsi="Times New Roman"/>
+          <w:sz w:val="24"/>
+        </w:rPr>
+        <w:t xml:space="preserve">was. Our main goal was to prevent the game from crashing as much as we can mostly because of the invalid input entered by user, such as input with zero length, or out of bound or even worst, entering hacking codes, etc. </w:t>
+      </w:r>
+    </w:p>
+    <w:p>
+      <w:pPr>
+        <w:ind w:firstLine="720"/>
+        <w:jc w:val="lowKashida"/>
+        <w:rPr>
+          <w:rFonts w:ascii="Times New Roman" w:hAnsi="Times New Roman"/>
+          <w:sz w:val="24"/>
+        </w:rPr>
+      </w:pPr>
+      <w:r>
+        <w:rPr>
+          <w:rFonts w:ascii="Times New Roman" w:hAnsi="Times New Roman"/>
+          <w:sz w:val="24"/>
+        </w:rPr>
+        <w:t xml:space="preserve">First we decided to conduct the test units by determining those type of inputs which may cause the program to crash or raise exceptions in an inappropriate way. Then, we clarified our expected result with having such an invalid input. So, we executed the program with such a input to see the actual result. If the result was not the one we expected, then we tried to discover what was causing the exception by single stepping in the debugger. </w:t>
+      </w:r>
+    </w:p>
+    <w:p>
+      <w:pPr>
+        <w:ind w:firstLine="720"/>
+        <w:jc w:val="lowKashida"/>
+        <w:rPr>
+          <w:rFonts w:ascii="Times New Roman" w:hAnsi="Times New Roman"/>
+          <w:sz w:val="24"/>
+        </w:rPr>
+      </w:pPr>
+      <w:r>
+        <w:rPr>
+          <w:rFonts w:ascii="Times New Roman" w:hAnsi="Times New Roman"/>
+          <w:sz w:val="24"/>
+        </w:rPr>
+        <w:t xml:space="preserve">The code works very well while using correctly with valid input. However, there were several situations that could lead the program to failure state. So we documented those situations with exact result in our report which is one of the most important part of the report mostly because of their potential to destroy the program structure or cause the program to crash. It is notable that two methods of White Box and Black Box testing have been applied to our test suites.   </w:t>
+      </w:r>
+    </w:p>
+    <w:p>
+      <w:pPr>
+        <w:jc w:val="lowKashida"/>
         <w:rPr>
           <w:rFonts w:ascii="Times New Roman" w:hAnsi="Times New Roman"/>
           <w:sz w:val="24"/>
@@ -72,37 +181,7 @@
           <w:sz w:val="24"/>
         </w:rPr>
         <w:tab/>
-        <w:t>The test suites detected several inputs that caused the program to crash or raise exceptions. We determined by single stepping in the debugger what was causing the exception and then fixed the problem. Our code works very well when used correctly but we discovered several situations that could cause errors, so documenting the exact result was important in this report. We used the method of white and black box testing for our test suites.</w:t>
-      </w:r>
-    </w:p>
-    <w:p>
-      <w:pPr>
-        <w:rPr>
-          <w:rFonts w:ascii="Times New Roman" w:hAnsi="Times New Roman"/>
-          <w:sz w:val="24"/>
-        </w:rPr>
-      </w:pPr>
-      <w:r>
-        <w:rPr>
-          <w:rFonts w:ascii="Times New Roman" w:hAnsi="Times New Roman"/>
-          <w:sz w:val="24"/>
-        </w:rPr>
-        <w:tab/>
-        <w:t>When running acceptance tests, we played the game from the perspective of the user and with a checklist of the functional and interface requirements, we reported what was satisfie</w:t>
-      </w:r>
-      <w:r>
-        <w:rPr>
-          <w:rFonts w:ascii="Times New Roman" w:hAnsi="Times New Roman"/>
-          <w:sz w:val="24"/>
-        </w:rPr>
-        <w:t>d</w:t>
-      </w:r>
-      <w:r>
-        <w:rPr>
-          <w:rFonts w:ascii="Times New Roman" w:hAnsi="Times New Roman"/>
-          <w:sz w:val="24"/>
-        </w:rPr>
-        <w:t xml:space="preserve"> and what was not. Most requirements were not achieved. However, the main requirements that made the game playable were accomplished. We were also able to provide a nice user interface for the game. Acceptance tests were done with the black box method. </w:t>
+        <w:t>Moreover, running acceptance test which its main concern is playing the game from user's point of view, is carried out with a checklist of the functional and interface requirements with the aid of Black Box testing method. The acceptance test is reported based on whether the desired requirements are satisfied or not. The result of the acceptance test shows that most of the requirements were not achieved. However, the main requirements that made the game playable were accomplished along with providing the user a nice and friendly User Interface.</w:t>
       </w:r>
     </w:p>
     <w:p>
@@ -152,7 +231,15 @@
           <w:rFonts w:ascii="Times New Roman" w:hAnsi="Times New Roman"/>
           <w:sz w:val="24"/>
         </w:rPr>
-        <w:t xml:space="preserve"> up very well. Every function had correct and consistent naming conventions and was formatted appropriately. IF-ELSE statements and WHILE loops were always nested properly and correctly exited when a certain criteria was met. All of the functions work properly and repeatedly over multiple inputs and </w:t>
+        <w:t xml:space="preserve"> up very well. Every function had correct and consistent naming conventions and was formatted appropriately. IF-ELSE statements and WHILE loops were always nested properly and correctly exited when a certain criteria was </w:t>
+      </w:r>
+      <w:r>
+        <w:rPr>
+          <w:rFonts w:ascii="Times New Roman" w:hAnsi="Times New Roman"/>
+          <w:sz w:val="24"/>
+        </w:rPr>
+        <w:lastRenderedPageBreak/>
+        <w:t xml:space="preserve">met. All of the functions work properly and repeatedly over multiple inputs and </w:t>
       </w:r>
       <w:r>
         <w:rPr>
@@ -297,15 +384,7 @@
           <w:rFonts w:ascii="Times New Roman" w:hAnsi="Times New Roman"/>
           <w:sz w:val="24"/>
         </w:rPr>
-        <w:t xml:space="preserve"> helpful to the creator of the method. The comments were often too vague and it would provide </w:t>
-      </w:r>
-      <w:r>
-        <w:rPr>
-          <w:rFonts w:ascii="Times New Roman" w:hAnsi="Times New Roman"/>
-          <w:sz w:val="24"/>
-        </w:rPr>
-        <w:lastRenderedPageBreak/>
-        <w:t>little insight to another party viewing the code for the first time.</w:t>
+        <w:t xml:space="preserve"> helpful to the creator of the method. The comments were often too vague and it would provide little insight to another party viewing the code for the first time.</w:t>
       </w:r>
       <w:r>
         <w:rPr>
@@ -334,7 +413,7 @@
       </w:pPr>
     </w:p>
     <w:sectPr>
-      <w:headerReference w:type="default" r:id="rId7"/>
+      <w:headerReference w:type="default" r:id="rId6"/>
       <w:pgSz w:w="12240" w:h="15840"/>
       <w:pgMar w:top="1440" w:right="1440" w:bottom="1440" w:left="1440" w:header="720" w:footer="720" w:gutter="0"/>
       <w:cols w:space="720"/>
@@ -345,8 +424,8 @@
 </file>
 
 <file path=word/endnotes.xml><?xml version="1.0" encoding="utf-8"?>
-<w:endnotes xmlns:wpc="http://schemas.microsoft.com/office/word/2010/wordprocessingCanvas" xmlns:mc="http://schemas.openxmlformats.org/markup-compatibility/2006" xmlns:o="urn:schemas-microsoft-com:office:office" xmlns:r="http://schemas.openxmlformats.org/officeDocument/2006/relationships" xmlns:m="http://schemas.openxmlformats.org/officeDocument/2006/math" xmlns:v="urn:schemas-microsoft-com:vml" xmlns:wp14="http://schemas.microsoft.com/office/word/2010/wordprocessingDrawing" xmlns:wp="http://schemas.openxmlformats.org/drawingml/2006/wordprocessingDrawing" xmlns:w10="urn:schemas-microsoft-com:office:word" xmlns:w="http://schemas.openxmlformats.org/wordprocessingml/2006/main" xmlns:w14="http://schemas.microsoft.com/office/word/2010/wordml" xmlns:wpg="http://schemas.microsoft.com/office/word/2010/wordprocessingGroup" xmlns:wpi="http://schemas.microsoft.com/office/word/2010/wordprocessingInk" xmlns:wne="http://schemas.microsoft.com/office/word/2006/wordml" xmlns:wps="http://schemas.microsoft.com/office/word/2010/wordprocessingShape" mc:Ignorable="w14 wp14">
-  <w:endnote w:type="separator" w:id="-1">
+<w:endnotes xmlns:ve="http://schemas.openxmlformats.org/markup-compatibility/2006" xmlns:o="urn:schemas-microsoft-com:office:office" xmlns:r="http://schemas.openxmlformats.org/officeDocument/2006/relationships" xmlns:m="http://schemas.openxmlformats.org/officeDocument/2006/math" xmlns:v="urn:schemas-microsoft-com:vml" xmlns:wp="http://schemas.openxmlformats.org/drawingml/2006/wordprocessingDrawing" xmlns:w10="urn:schemas-microsoft-com:office:word" xmlns:w="http://schemas.openxmlformats.org/wordprocessingml/2006/main" xmlns:wne="http://schemas.microsoft.com/office/word/2006/wordml">
+  <w:endnote w:type="separator" w:id="0">
     <w:p>
       <w:pPr>
         <w:spacing w:after="0" w:line="240" w:lineRule="auto"/>
@@ -356,7 +435,7 @@
       </w:r>
     </w:p>
   </w:endnote>
-  <w:endnote w:type="continuationSeparator" w:id="0">
+  <w:endnote w:type="continuationSeparator" w:id="1">
     <w:p>
       <w:pPr>
         <w:spacing w:after="0" w:line="240" w:lineRule="auto"/>
@@ -370,8 +449,8 @@
 </file>
 
 <file path=word/footnotes.xml><?xml version="1.0" encoding="utf-8"?>
-<w:footnotes xmlns:wpc="http://schemas.microsoft.com/office/word/2010/wordprocessingCanvas" xmlns:mc="http://schemas.openxmlformats.org/markup-compatibility/2006" xmlns:o="urn:schemas-microsoft-com:office:office" xmlns:r="http://schemas.openxmlformats.org/officeDocument/2006/relationships" xmlns:m="http://schemas.openxmlformats.org/officeDocument/2006/math" xmlns:v="urn:schemas-microsoft-com:vml" xmlns:wp14="http://schemas.microsoft.com/office/word/2010/wordprocessingDrawing" xmlns:wp="http://schemas.openxmlformats.org/drawingml/2006/wordprocessingDrawing" xmlns:w10="urn:schemas-microsoft-com:office:word" xmlns:w="http://schemas.openxmlformats.org/wordprocessingml/2006/main" xmlns:w14="http://schemas.microsoft.com/office/word/2010/wordml" xmlns:wpg="http://schemas.microsoft.com/office/word/2010/wordprocessingGroup" xmlns:wpi="http://schemas.microsoft.com/office/word/2010/wordprocessingInk" xmlns:wne="http://schemas.microsoft.com/office/word/2006/wordml" xmlns:wps="http://schemas.microsoft.com/office/word/2010/wordprocessingShape" mc:Ignorable="w14 wp14">
-  <w:footnote w:type="separator" w:id="-1">
+<w:footnotes xmlns:ve="http://schemas.openxmlformats.org/markup-compatibility/2006" xmlns:o="urn:schemas-microsoft-com:office:office" xmlns:r="http://schemas.openxmlformats.org/officeDocument/2006/relationships" xmlns:m="http://schemas.openxmlformats.org/officeDocument/2006/math" xmlns:v="urn:schemas-microsoft-com:vml" xmlns:wp="http://schemas.openxmlformats.org/drawingml/2006/wordprocessingDrawing" xmlns:w10="urn:schemas-microsoft-com:office:word" xmlns:w="http://schemas.openxmlformats.org/wordprocessingml/2006/main" xmlns:wne="http://schemas.microsoft.com/office/word/2006/wordml">
+  <w:footnote w:type="separator" w:id="0">
     <w:p>
       <w:pPr>
         <w:spacing w:after="0" w:line="240" w:lineRule="auto"/>
@@ -381,7 +460,7 @@
       </w:r>
     </w:p>
   </w:footnote>
-  <w:footnote w:type="continuationSeparator" w:id="0">
+  <w:footnote w:type="continuationSeparator" w:id="1">
     <w:p>
       <w:pPr>
         <w:spacing w:after="0" w:line="240" w:lineRule="auto"/>
@@ -395,7 +474,7 @@
 </file>
 
 <file path=word/header1.xml><?xml version="1.0" encoding="utf-8"?>
-<w:hdr xmlns:wpc="http://schemas.microsoft.com/office/word/2010/wordprocessingCanvas" xmlns:mc="http://schemas.openxmlformats.org/markup-compatibility/2006" xmlns:o="urn:schemas-microsoft-com:office:office" xmlns:r="http://schemas.openxmlformats.org/officeDocument/2006/relationships" xmlns:m="http://schemas.openxmlformats.org/officeDocument/2006/math" xmlns:v="urn:schemas-microsoft-com:vml" xmlns:wp14="http://schemas.microsoft.com/office/word/2010/wordprocessingDrawing" xmlns:wp="http://schemas.openxmlformats.org/drawingml/2006/wordprocessingDrawing" xmlns:w10="urn:schemas-microsoft-com:office:word" xmlns:w="http://schemas.openxmlformats.org/wordprocessingml/2006/main" xmlns:w14="http://schemas.microsoft.com/office/word/2010/wordml" xmlns:wpg="http://schemas.microsoft.com/office/word/2010/wordprocessingGroup" xmlns:wpi="http://schemas.microsoft.com/office/word/2010/wordprocessingInk" xmlns:wne="http://schemas.microsoft.com/office/word/2006/wordml" xmlns:wps="http://schemas.microsoft.com/office/word/2010/wordprocessingShape" mc:Ignorable="w14 wp14">
+<w:hdr xmlns:ve="http://schemas.openxmlformats.org/markup-compatibility/2006" xmlns:o="urn:schemas-microsoft-com:office:office" xmlns:r="http://schemas.openxmlformats.org/officeDocument/2006/relationships" xmlns:m="http://schemas.openxmlformats.org/officeDocument/2006/math" xmlns:v="urn:schemas-microsoft-com:vml" xmlns:wp="http://schemas.openxmlformats.org/drawingml/2006/wordprocessingDrawing" xmlns:w10="urn:schemas-microsoft-com:office:word" xmlns:w="http://schemas.openxmlformats.org/wordprocessingml/2006/main" xmlns:wne="http://schemas.microsoft.com/office/word/2006/wordml">
   <w:p>
     <w:pPr>
       <w:pStyle w:val="NoSpacing"/>
@@ -456,19 +535,8 @@
         <w:sz w:val="28"/>
         <w:szCs w:val="28"/>
       </w:rPr>
-      <w:t xml:space="preserve">Group 3 - Justo Diaz Esquivel, </w:t>
+      <w:t>Group 3 - Justo Diaz Esquivel, Nooshin</w:t>
     </w:r>
-    <w:proofErr w:type="spellStart"/>
-    <w:r>
-      <w:rPr>
-        <w:rFonts w:ascii="Arial" w:hAnsi="Arial" w:cs="Arial"/>
-        <w:b/>
-        <w:sz w:val="28"/>
-        <w:szCs w:val="28"/>
-      </w:rPr>
-      <w:t>Nooshin</w:t>
-    </w:r>
-    <w:proofErr w:type="spellEnd"/>
     <w:r>
       <w:rPr>
         <w:rFonts w:ascii="Arial" w:hAnsi="Arial" w:cs="Arial"/>
@@ -478,7 +546,6 @@
       </w:rPr>
       <w:t xml:space="preserve"> </w:t>
     </w:r>
-    <w:proofErr w:type="spellStart"/>
     <w:r>
       <w:rPr>
         <w:rFonts w:ascii="Arial" w:hAnsi="Arial" w:cs="Arial"/>
@@ -486,37 +553,7 @@
         <w:sz w:val="28"/>
         <w:szCs w:val="28"/>
       </w:rPr>
-      <w:t>Mojab</w:t>
-    </w:r>
-    <w:proofErr w:type="spellEnd"/>
-    <w:r>
-      <w:rPr>
-        <w:rFonts w:ascii="Arial" w:hAnsi="Arial" w:cs="Arial"/>
-        <w:b/>
-        <w:sz w:val="28"/>
-        <w:szCs w:val="28"/>
-      </w:rPr>
-      <w:t xml:space="preserve">, Salvador </w:t>
-    </w:r>
-    <w:proofErr w:type="spellStart"/>
-    <w:r>
-      <w:rPr>
-        <w:rFonts w:ascii="Arial" w:hAnsi="Arial" w:cs="Arial"/>
-        <w:b/>
-        <w:sz w:val="28"/>
-        <w:szCs w:val="28"/>
-      </w:rPr>
-      <w:t>Ariza</w:t>
-    </w:r>
-    <w:proofErr w:type="spellEnd"/>
-    <w:r>
-      <w:rPr>
-        <w:rFonts w:ascii="Arial" w:hAnsi="Arial" w:cs="Arial"/>
-        <w:b/>
-        <w:sz w:val="28"/>
-        <w:szCs w:val="28"/>
-      </w:rPr>
-      <w:t>, Evan Currier</w:t>
+      <w:t>Mojab, Salvador Ariza, Evan Currier</w:t>
     </w:r>
   </w:p>
   <w:p/>
@@ -524,7 +561,7 @@
 </file>
 
 <file path=word/styles.xml><?xml version="1.0" encoding="utf-8"?>
-<w:styles xmlns:mc="http://schemas.openxmlformats.org/markup-compatibility/2006" xmlns:r="http://schemas.openxmlformats.org/officeDocument/2006/relationships" xmlns:w="http://schemas.openxmlformats.org/wordprocessingml/2006/main" xmlns:w14="http://schemas.microsoft.com/office/word/2010/wordml" mc:Ignorable="w14">
+<w:styles xmlns:r="http://schemas.openxmlformats.org/officeDocument/2006/relationships" xmlns:w="http://schemas.openxmlformats.org/wordprocessingml/2006/main">
   <w:docDefaults>
     <w:rPrDefault>
       <w:rPr>
@@ -682,6 +719,7 @@
   <w:style w:type="paragraph" w:default="1" w:styleId="Normal">
     <w:name w:val="Normal"/>
     <w:qFormat/>
+    <w:rsid w:val="0095178A"/>
   </w:style>
   <w:style w:type="character" w:default="1" w:styleId="DefaultParagraphFont">
     <w:name w:val="Default Paragraph Font"/>
@@ -694,6 +732,7 @@
     <w:uiPriority w:val="99"/>
     <w:semiHidden/>
     <w:unhideWhenUsed/>
+    <w:qFormat/>
     <w:tblPr>
       <w:tblInd w:w="0" w:type="dxa"/>
       <w:tblCellMar>

</xml_diff>